<commit_message>
Fix App B foot note, add App C, ignore *_files and *_cache RMD temp
</commit_message>
<xml_diff>
--- a/notes/Manuscript/Appendix_template.docx
+++ b/notes/Manuscript/Appendix_template.docx
@@ -525,51 +525,51 @@
               <w:spacing w:line="360" w:lineRule="auto"/>
               <w:jc w:val="right"/>
               <w:rPr>
-                <w:rFonts w:ascii="Times New Roman" w:hAnsi="Times New Roman" w:cs="Times New Roman"/>
+                <w:rFonts w:cs="Times New Roman"/>
               </w:rPr>
             </w:pPr>
             <w:bookmarkStart w:id="2" w:name="_Ref17293396"/>
             <w:r>
               <w:rPr>
-                <w:rFonts w:ascii="Times New Roman" w:hAnsi="Times New Roman" w:cs="Times New Roman"/>
+                <w:rFonts w:cs="Times New Roman"/>
               </w:rPr>
               <w:t>(</w:t>
             </w:r>
             <w:r>
               <w:rPr>
-                <w:rFonts w:ascii="Times New Roman" w:hAnsi="Times New Roman" w:cs="Times New Roman"/>
+                <w:rFonts w:cs="Times New Roman"/>
               </w:rPr>
               <w:fldChar w:fldCharType="begin"/>
             </w:r>
             <w:r>
               <w:rPr>
-                <w:rFonts w:ascii="Times New Roman" w:hAnsi="Times New Roman" w:cs="Times New Roman"/>
+                <w:rFonts w:cs="Times New Roman"/>
               </w:rPr>
               <w:instrText xml:space="preserve"> SEQ Equation \* ARABIC </w:instrText>
             </w:r>
             <w:r>
               <w:rPr>
-                <w:rFonts w:ascii="Times New Roman" w:hAnsi="Times New Roman" w:cs="Times New Roman"/>
+                <w:rFonts w:cs="Times New Roman"/>
               </w:rPr>
               <w:fldChar w:fldCharType="separate"/>
             </w:r>
             <w:r>
               <w:rPr>
-                <w:rFonts w:ascii="Times New Roman" w:hAnsi="Times New Roman" w:cs="Times New Roman"/>
+                <w:rFonts w:cs="Times New Roman"/>
                 <w:noProof/>
               </w:rPr>
               <w:t>1</w:t>
             </w:r>
             <w:r>
               <w:rPr>
-                <w:rFonts w:ascii="Times New Roman" w:hAnsi="Times New Roman" w:cs="Times New Roman"/>
+                <w:rFonts w:cs="Times New Roman"/>
                 <w:noProof/>
               </w:rPr>
               <w:fldChar w:fldCharType="end"/>
             </w:r>
             <w:r>
               <w:rPr>
-                <w:rFonts w:ascii="Times New Roman" w:hAnsi="Times New Roman" w:cs="Times New Roman"/>
+                <w:rFonts w:cs="Times New Roman"/>
               </w:rPr>
               <w:t>)</w:t>
             </w:r>
@@ -1247,45 +1247,45 @@
               <w:spacing w:line="360" w:lineRule="auto"/>
               <w:jc w:val="right"/>
               <w:rPr>
-                <w:rFonts w:ascii="Times New Roman" w:hAnsi="Times New Roman" w:cs="Times New Roman"/>
+                <w:rFonts w:cs="Times New Roman"/>
               </w:rPr>
             </w:pPr>
             <w:bookmarkStart w:id="3" w:name="_Ref17293037"/>
             <w:bookmarkStart w:id="4" w:name="_Ref17293042"/>
             <w:r>
               <w:rPr>
-                <w:rFonts w:ascii="Times New Roman" w:hAnsi="Times New Roman" w:cs="Times New Roman"/>
+                <w:rFonts w:cs="Times New Roman"/>
               </w:rPr>
               <w:t>(</w:t>
             </w:r>
             <w:r>
               <w:rPr>
-                <w:rFonts w:ascii="Times New Roman" w:hAnsi="Times New Roman" w:cs="Times New Roman"/>
+                <w:rFonts w:cs="Times New Roman"/>
               </w:rPr>
               <w:fldChar w:fldCharType="begin"/>
             </w:r>
             <w:r>
               <w:rPr>
-                <w:rFonts w:ascii="Times New Roman" w:hAnsi="Times New Roman" w:cs="Times New Roman"/>
+                <w:rFonts w:cs="Times New Roman"/>
               </w:rPr>
               <w:instrText xml:space="preserve"> SEQ Equation \* ARABIC </w:instrText>
             </w:r>
             <w:r>
               <w:rPr>
-                <w:rFonts w:ascii="Times New Roman" w:hAnsi="Times New Roman" w:cs="Times New Roman"/>
+                <w:rFonts w:cs="Times New Roman"/>
               </w:rPr>
               <w:fldChar w:fldCharType="separate"/>
             </w:r>
             <w:r>
               <w:rPr>
-                <w:rFonts w:ascii="Times New Roman" w:hAnsi="Times New Roman" w:cs="Times New Roman"/>
+                <w:rFonts w:cs="Times New Roman"/>
                 <w:noProof/>
               </w:rPr>
               <w:t>2</w:t>
             </w:r>
             <w:r>
               <w:rPr>
-                <w:rFonts w:ascii="Times New Roman" w:hAnsi="Times New Roman" w:cs="Times New Roman"/>
+                <w:rFonts w:cs="Times New Roman"/>
                 <w:noProof/>
               </w:rPr>
               <w:fldChar w:fldCharType="end"/>
@@ -1293,7 +1293,7 @@
             <w:bookmarkEnd w:id="3"/>
             <w:r>
               <w:rPr>
-                <w:rFonts w:ascii="Times New Roman" w:hAnsi="Times New Roman" w:cs="Times New Roman"/>
+                <w:rFonts w:cs="Times New Roman"/>
               </w:rPr>
               <w:t>)</w:t>
             </w:r>
@@ -1643,45 +1643,45 @@
               <w:spacing w:line="360" w:lineRule="auto"/>
               <w:jc w:val="right"/>
               <w:rPr>
-                <w:rFonts w:ascii="Times New Roman" w:hAnsi="Times New Roman" w:cs="Times New Roman"/>
+                <w:rFonts w:cs="Times New Roman"/>
               </w:rPr>
             </w:pPr>
             <w:bookmarkStart w:id="5" w:name="_Ref18244216"/>
             <w:bookmarkStart w:id="6" w:name="_Ref17202977"/>
             <w:r>
               <w:rPr>
-                <w:rFonts w:ascii="Times New Roman" w:hAnsi="Times New Roman" w:cs="Times New Roman"/>
+                <w:rFonts w:cs="Times New Roman"/>
               </w:rPr>
               <w:t>(</w:t>
             </w:r>
             <w:r>
               <w:rPr>
-                <w:rFonts w:ascii="Times New Roman" w:hAnsi="Times New Roman" w:cs="Times New Roman"/>
+                <w:rFonts w:cs="Times New Roman"/>
               </w:rPr>
               <w:fldChar w:fldCharType="begin"/>
             </w:r>
             <w:r>
               <w:rPr>
-                <w:rFonts w:ascii="Times New Roman" w:hAnsi="Times New Roman" w:cs="Times New Roman"/>
+                <w:rFonts w:cs="Times New Roman"/>
               </w:rPr>
               <w:instrText xml:space="preserve"> SEQ Equation \* ARABIC </w:instrText>
             </w:r>
             <w:r>
               <w:rPr>
-                <w:rFonts w:ascii="Times New Roman" w:hAnsi="Times New Roman" w:cs="Times New Roman"/>
+                <w:rFonts w:cs="Times New Roman"/>
               </w:rPr>
               <w:fldChar w:fldCharType="separate"/>
             </w:r>
             <w:r>
               <w:rPr>
-                <w:rFonts w:ascii="Times New Roman" w:hAnsi="Times New Roman" w:cs="Times New Roman"/>
+                <w:rFonts w:cs="Times New Roman"/>
                 <w:noProof/>
               </w:rPr>
               <w:t>3</w:t>
             </w:r>
             <w:r>
               <w:rPr>
-                <w:rFonts w:ascii="Times New Roman" w:hAnsi="Times New Roman" w:cs="Times New Roman"/>
+                <w:rFonts w:cs="Times New Roman"/>
                 <w:noProof/>
               </w:rPr>
               <w:fldChar w:fldCharType="end"/>
@@ -1689,7 +1689,7 @@
             <w:bookmarkEnd w:id="5"/>
             <w:r>
               <w:rPr>
-                <w:rFonts w:ascii="Times New Roman" w:hAnsi="Times New Roman" w:cs="Times New Roman"/>
+                <w:rFonts w:cs="Times New Roman"/>
               </w:rPr>
               <w:t>)</w:t>
             </w:r>
@@ -2028,51 +2028,51 @@
               <w:spacing w:line="360" w:lineRule="auto"/>
               <w:jc w:val="right"/>
               <w:rPr>
-                <w:rFonts w:ascii="Times New Roman" w:hAnsi="Times New Roman" w:cs="Times New Roman"/>
+                <w:rFonts w:cs="Times New Roman"/>
               </w:rPr>
             </w:pPr>
             <w:bookmarkStart w:id="7" w:name="_Ref17293193"/>
             <w:r>
               <w:rPr>
-                <w:rFonts w:ascii="Times New Roman" w:hAnsi="Times New Roman" w:cs="Times New Roman"/>
+                <w:rFonts w:cs="Times New Roman"/>
               </w:rPr>
               <w:t>(</w:t>
             </w:r>
             <w:r>
               <w:rPr>
-                <w:rFonts w:ascii="Times New Roman" w:hAnsi="Times New Roman" w:cs="Times New Roman"/>
+                <w:rFonts w:cs="Times New Roman"/>
               </w:rPr>
               <w:fldChar w:fldCharType="begin"/>
             </w:r>
             <w:r>
               <w:rPr>
-                <w:rFonts w:ascii="Times New Roman" w:hAnsi="Times New Roman" w:cs="Times New Roman"/>
+                <w:rFonts w:cs="Times New Roman"/>
               </w:rPr>
               <w:instrText xml:space="preserve"> SEQ Equation \* ARABIC </w:instrText>
             </w:r>
             <w:r>
               <w:rPr>
-                <w:rFonts w:ascii="Times New Roman" w:hAnsi="Times New Roman" w:cs="Times New Roman"/>
+                <w:rFonts w:cs="Times New Roman"/>
               </w:rPr>
               <w:fldChar w:fldCharType="separate"/>
             </w:r>
             <w:r>
               <w:rPr>
-                <w:rFonts w:ascii="Times New Roman" w:hAnsi="Times New Roman" w:cs="Times New Roman"/>
+                <w:rFonts w:cs="Times New Roman"/>
                 <w:noProof/>
               </w:rPr>
               <w:t>4</w:t>
             </w:r>
             <w:r>
               <w:rPr>
-                <w:rFonts w:ascii="Times New Roman" w:hAnsi="Times New Roman" w:cs="Times New Roman"/>
+                <w:rFonts w:cs="Times New Roman"/>
                 <w:noProof/>
               </w:rPr>
               <w:fldChar w:fldCharType="end"/>
             </w:r>
             <w:r>
               <w:rPr>
-                <w:rFonts w:ascii="Times New Roman" w:hAnsi="Times New Roman" w:cs="Times New Roman"/>
+                <w:rFonts w:cs="Times New Roman"/>
               </w:rPr>
               <w:t>)</w:t>
             </w:r>
@@ -2287,51 +2287,51 @@
               <w:spacing w:line="360" w:lineRule="auto"/>
               <w:jc w:val="right"/>
               <w:rPr>
-                <w:rFonts w:ascii="Times New Roman" w:hAnsi="Times New Roman" w:cs="Times New Roman"/>
+                <w:rFonts w:cs="Times New Roman"/>
               </w:rPr>
             </w:pPr>
             <w:bookmarkStart w:id="8" w:name="_Ref17293124"/>
             <w:r>
               <w:rPr>
-                <w:rFonts w:ascii="Times New Roman" w:hAnsi="Times New Roman" w:cs="Times New Roman"/>
+                <w:rFonts w:cs="Times New Roman"/>
               </w:rPr>
               <w:t>(</w:t>
             </w:r>
             <w:r>
               <w:rPr>
-                <w:rFonts w:ascii="Times New Roman" w:hAnsi="Times New Roman" w:cs="Times New Roman"/>
+                <w:rFonts w:cs="Times New Roman"/>
               </w:rPr>
               <w:fldChar w:fldCharType="begin"/>
             </w:r>
             <w:r>
               <w:rPr>
-                <w:rFonts w:ascii="Times New Roman" w:hAnsi="Times New Roman" w:cs="Times New Roman"/>
+                <w:rFonts w:cs="Times New Roman"/>
               </w:rPr>
               <w:instrText xml:space="preserve"> SEQ Equation \* ARABIC </w:instrText>
             </w:r>
             <w:r>
               <w:rPr>
-                <w:rFonts w:ascii="Times New Roman" w:hAnsi="Times New Roman" w:cs="Times New Roman"/>
+                <w:rFonts w:cs="Times New Roman"/>
               </w:rPr>
               <w:fldChar w:fldCharType="separate"/>
             </w:r>
             <w:r>
               <w:rPr>
-                <w:rFonts w:ascii="Times New Roman" w:hAnsi="Times New Roman" w:cs="Times New Roman"/>
+                <w:rFonts w:cs="Times New Roman"/>
                 <w:noProof/>
               </w:rPr>
               <w:t>5</w:t>
             </w:r>
             <w:r>
               <w:rPr>
-                <w:rFonts w:ascii="Times New Roman" w:hAnsi="Times New Roman" w:cs="Times New Roman"/>
+                <w:rFonts w:cs="Times New Roman"/>
                 <w:noProof/>
               </w:rPr>
               <w:fldChar w:fldCharType="end"/>
             </w:r>
             <w:r>
               <w:rPr>
-                <w:rFonts w:ascii="Times New Roman" w:hAnsi="Times New Roman" w:cs="Times New Roman"/>
+                <w:rFonts w:cs="Times New Roman"/>
               </w:rPr>
               <w:t>)</w:t>
             </w:r>
@@ -2495,51 +2495,51 @@
               <w:spacing w:line="360" w:lineRule="auto"/>
               <w:jc w:val="right"/>
               <w:rPr>
-                <w:rFonts w:ascii="Times New Roman" w:hAnsi="Times New Roman" w:cs="Times New Roman"/>
+                <w:rFonts w:cs="Times New Roman"/>
               </w:rPr>
             </w:pPr>
             <w:bookmarkStart w:id="9" w:name="_Ref17293155"/>
             <w:r>
               <w:rPr>
-                <w:rFonts w:ascii="Times New Roman" w:hAnsi="Times New Roman" w:cs="Times New Roman"/>
+                <w:rFonts w:cs="Times New Roman"/>
               </w:rPr>
               <w:t>(</w:t>
             </w:r>
             <w:r>
               <w:rPr>
-                <w:rFonts w:ascii="Times New Roman" w:hAnsi="Times New Roman" w:cs="Times New Roman"/>
+                <w:rFonts w:cs="Times New Roman"/>
               </w:rPr>
               <w:fldChar w:fldCharType="begin"/>
             </w:r>
             <w:r>
               <w:rPr>
-                <w:rFonts w:ascii="Times New Roman" w:hAnsi="Times New Roman" w:cs="Times New Roman"/>
+                <w:rFonts w:cs="Times New Roman"/>
               </w:rPr>
               <w:instrText xml:space="preserve"> SEQ Equation \* ARABIC </w:instrText>
             </w:r>
             <w:r>
               <w:rPr>
-                <w:rFonts w:ascii="Times New Roman" w:hAnsi="Times New Roman" w:cs="Times New Roman"/>
+                <w:rFonts w:cs="Times New Roman"/>
               </w:rPr>
               <w:fldChar w:fldCharType="separate"/>
             </w:r>
             <w:r>
               <w:rPr>
-                <w:rFonts w:ascii="Times New Roman" w:hAnsi="Times New Roman" w:cs="Times New Roman"/>
+                <w:rFonts w:cs="Times New Roman"/>
                 <w:noProof/>
               </w:rPr>
               <w:t>6</w:t>
             </w:r>
             <w:r>
               <w:rPr>
-                <w:rFonts w:ascii="Times New Roman" w:hAnsi="Times New Roman" w:cs="Times New Roman"/>
+                <w:rFonts w:cs="Times New Roman"/>
                 <w:noProof/>
               </w:rPr>
               <w:fldChar w:fldCharType="end"/>
             </w:r>
             <w:r>
               <w:rPr>
-                <w:rFonts w:ascii="Times New Roman" w:hAnsi="Times New Roman" w:cs="Times New Roman"/>
+                <w:rFonts w:cs="Times New Roman"/>
               </w:rPr>
               <w:t>)</w:t>
             </w:r>
@@ -2666,51 +2666,51 @@
               <w:spacing w:line="360" w:lineRule="auto"/>
               <w:jc w:val="right"/>
               <w:rPr>
-                <w:rFonts w:ascii="Times New Roman" w:hAnsi="Times New Roman" w:cs="Times New Roman"/>
+                <w:rFonts w:cs="Times New Roman"/>
               </w:rPr>
             </w:pPr>
             <w:bookmarkStart w:id="10" w:name="_Ref17293161"/>
             <w:r>
               <w:rPr>
-                <w:rFonts w:ascii="Times New Roman" w:hAnsi="Times New Roman" w:cs="Times New Roman"/>
+                <w:rFonts w:cs="Times New Roman"/>
               </w:rPr>
               <w:t>(</w:t>
             </w:r>
             <w:r>
               <w:rPr>
-                <w:rFonts w:ascii="Times New Roman" w:hAnsi="Times New Roman" w:cs="Times New Roman"/>
+                <w:rFonts w:cs="Times New Roman"/>
               </w:rPr>
               <w:fldChar w:fldCharType="begin"/>
             </w:r>
             <w:r>
               <w:rPr>
-                <w:rFonts w:ascii="Times New Roman" w:hAnsi="Times New Roman" w:cs="Times New Roman"/>
+                <w:rFonts w:cs="Times New Roman"/>
               </w:rPr>
               <w:instrText xml:space="preserve"> SEQ Equation \* ARABIC </w:instrText>
             </w:r>
             <w:r>
               <w:rPr>
-                <w:rFonts w:ascii="Times New Roman" w:hAnsi="Times New Roman" w:cs="Times New Roman"/>
+                <w:rFonts w:cs="Times New Roman"/>
               </w:rPr>
               <w:fldChar w:fldCharType="separate"/>
             </w:r>
             <w:r>
               <w:rPr>
-                <w:rFonts w:ascii="Times New Roman" w:hAnsi="Times New Roman" w:cs="Times New Roman"/>
+                <w:rFonts w:cs="Times New Roman"/>
                 <w:noProof/>
               </w:rPr>
               <w:t>7</w:t>
             </w:r>
             <w:r>
               <w:rPr>
-                <w:rFonts w:ascii="Times New Roman" w:hAnsi="Times New Roman" w:cs="Times New Roman"/>
+                <w:rFonts w:cs="Times New Roman"/>
                 <w:noProof/>
               </w:rPr>
               <w:fldChar w:fldCharType="end"/>
             </w:r>
             <w:r>
               <w:rPr>
-                <w:rFonts w:ascii="Times New Roman" w:hAnsi="Times New Roman" w:cs="Times New Roman"/>
+                <w:rFonts w:cs="Times New Roman"/>
               </w:rPr>
               <w:t>)</w:t>
             </w:r>
@@ -2834,51 +2834,51 @@
               <w:spacing w:line="360" w:lineRule="auto"/>
               <w:jc w:val="right"/>
               <w:rPr>
-                <w:rFonts w:ascii="Times New Roman" w:hAnsi="Times New Roman" w:cs="Times New Roman"/>
+                <w:rFonts w:cs="Times New Roman"/>
               </w:rPr>
             </w:pPr>
             <w:bookmarkStart w:id="11" w:name="_Ref17293651"/>
             <w:r>
               <w:rPr>
-                <w:rFonts w:ascii="Times New Roman" w:hAnsi="Times New Roman" w:cs="Times New Roman"/>
+                <w:rFonts w:cs="Times New Roman"/>
               </w:rPr>
               <w:t>(</w:t>
             </w:r>
             <w:r>
               <w:rPr>
-                <w:rFonts w:ascii="Times New Roman" w:hAnsi="Times New Roman" w:cs="Times New Roman"/>
+                <w:rFonts w:cs="Times New Roman"/>
               </w:rPr>
               <w:fldChar w:fldCharType="begin"/>
             </w:r>
             <w:r>
               <w:rPr>
-                <w:rFonts w:ascii="Times New Roman" w:hAnsi="Times New Roman" w:cs="Times New Roman"/>
+                <w:rFonts w:cs="Times New Roman"/>
               </w:rPr>
               <w:instrText xml:space="preserve"> SEQ Equation \* ARABIC </w:instrText>
             </w:r>
             <w:r>
               <w:rPr>
-                <w:rFonts w:ascii="Times New Roman" w:hAnsi="Times New Roman" w:cs="Times New Roman"/>
+                <w:rFonts w:cs="Times New Roman"/>
               </w:rPr>
               <w:fldChar w:fldCharType="separate"/>
             </w:r>
             <w:r>
               <w:rPr>
-                <w:rFonts w:ascii="Times New Roman" w:hAnsi="Times New Roman" w:cs="Times New Roman"/>
+                <w:rFonts w:cs="Times New Roman"/>
                 <w:noProof/>
               </w:rPr>
               <w:t>8</w:t>
             </w:r>
             <w:r>
               <w:rPr>
-                <w:rFonts w:ascii="Times New Roman" w:hAnsi="Times New Roman" w:cs="Times New Roman"/>
+                <w:rFonts w:cs="Times New Roman"/>
                 <w:noProof/>
               </w:rPr>
               <w:fldChar w:fldCharType="end"/>
             </w:r>
             <w:r>
               <w:rPr>
-                <w:rFonts w:ascii="Times New Roman" w:hAnsi="Times New Roman" w:cs="Times New Roman"/>
+                <w:rFonts w:cs="Times New Roman"/>
               </w:rPr>
               <w:t>)</w:t>
             </w:r>
@@ -3002,51 +3002,51 @@
               <w:spacing w:line="360" w:lineRule="auto"/>
               <w:jc w:val="right"/>
               <w:rPr>
-                <w:rFonts w:ascii="Times New Roman" w:hAnsi="Times New Roman" w:cs="Times New Roman"/>
+                <w:rFonts w:cs="Times New Roman"/>
               </w:rPr>
             </w:pPr>
             <w:bookmarkStart w:id="12" w:name="_Ref17293128"/>
             <w:r>
               <w:rPr>
-                <w:rFonts w:ascii="Times New Roman" w:hAnsi="Times New Roman" w:cs="Times New Roman"/>
+                <w:rFonts w:cs="Times New Roman"/>
               </w:rPr>
               <w:t>(</w:t>
             </w:r>
             <w:r>
               <w:rPr>
-                <w:rFonts w:ascii="Times New Roman" w:hAnsi="Times New Roman" w:cs="Times New Roman"/>
+                <w:rFonts w:cs="Times New Roman"/>
               </w:rPr>
               <w:fldChar w:fldCharType="begin"/>
             </w:r>
             <w:r>
               <w:rPr>
-                <w:rFonts w:ascii="Times New Roman" w:hAnsi="Times New Roman" w:cs="Times New Roman"/>
+                <w:rFonts w:cs="Times New Roman"/>
               </w:rPr>
               <w:instrText xml:space="preserve"> SEQ Equation \* ARABIC </w:instrText>
             </w:r>
             <w:r>
               <w:rPr>
-                <w:rFonts w:ascii="Times New Roman" w:hAnsi="Times New Roman" w:cs="Times New Roman"/>
+                <w:rFonts w:cs="Times New Roman"/>
               </w:rPr>
               <w:fldChar w:fldCharType="separate"/>
             </w:r>
             <w:r>
               <w:rPr>
-                <w:rFonts w:ascii="Times New Roman" w:hAnsi="Times New Roman" w:cs="Times New Roman"/>
+                <w:rFonts w:cs="Times New Roman"/>
                 <w:noProof/>
               </w:rPr>
               <w:t>9</w:t>
             </w:r>
             <w:r>
               <w:rPr>
-                <w:rFonts w:ascii="Times New Roman" w:hAnsi="Times New Roman" w:cs="Times New Roman"/>
+                <w:rFonts w:cs="Times New Roman"/>
                 <w:noProof/>
               </w:rPr>
               <w:fldChar w:fldCharType="end"/>
             </w:r>
             <w:r>
               <w:rPr>
-                <w:rFonts w:ascii="Times New Roman" w:hAnsi="Times New Roman" w:cs="Times New Roman"/>
+                <w:rFonts w:cs="Times New Roman"/>
               </w:rPr>
               <w:t>)</w:t>
             </w:r>
@@ -3221,7 +3221,7 @@
               <w:spacing w:line="360" w:lineRule="auto"/>
               <w:jc w:val="right"/>
               <w:rPr>
-                <w:rFonts w:ascii="Times New Roman" w:hAnsi="Times New Roman" w:cs="Times New Roman"/>
+                <w:rFonts w:cs="Times New Roman"/>
               </w:rPr>
             </w:pPr>
           </w:p>
@@ -3716,7 +3716,7 @@
               <w:spacing w:line="360" w:lineRule="auto"/>
               <w:jc w:val="right"/>
               <w:rPr>
-                <w:rFonts w:ascii="Times New Roman" w:hAnsi="Times New Roman" w:cs="Times New Roman"/>
+                <w:rFonts w:cs="Times New Roman"/>
               </w:rPr>
             </w:pPr>
           </w:p>
@@ -3804,7 +3804,15 @@
         <w:t xml:space="preserve">a </w:t>
       </w:r>
       <w:r>
-        <w:t>random variable requires a correction to the posterior density equal to the absolute value of the derivative of the transformation function (Gelman et al. 2014, pg. 21)</w:t>
+        <w:t>random variable requires a correction to the posterior density equal to the absolute value of the derivative of the transformation function (</w:t>
+      </w:r>
+      <w:proofErr w:type="spellStart"/>
+      <w:r>
+        <w:t>Gelman</w:t>
+      </w:r>
+      <w:proofErr w:type="spellEnd"/>
+      <w:r>
+        <w:t xml:space="preserve"> et al. 2014, pg. 21)</w:t>
       </w:r>
       <w:r>
         <w:t>. Multivariate transformations use the determinant of the matrix of first partial derivatives of each transformation function</w:t>
@@ -4109,12 +4117,7 @@
       </w:pPr>
       <w:r>
         <w:lastRenderedPageBreak/>
-        <w:t>The posterior distribution of the paramete</w:t>
-      </w:r>
-      <w:bookmarkStart w:id="13" w:name="_GoBack"/>
-      <w:bookmarkEnd w:id="13"/>
-      <w:r>
-        <w:t xml:space="preserve">r values combines the information </w:t>
+        <w:t xml:space="preserve">The posterior distribution of the parameter values combines the information </w:t>
       </w:r>
       <w:r>
         <w:t>from</w:t>
@@ -4171,14 +4174,14 @@
       <w:pPr>
         <w:pStyle w:val="Heading3"/>
       </w:pPr>
-      <w:bookmarkStart w:id="14" w:name="centered-model"/>
+      <w:bookmarkStart w:id="13" w:name="centered-model"/>
       <w:r>
         <w:t>2.1.1 C</w:t>
       </w:r>
       <w:r>
         <w:t>entered model</w:t>
       </w:r>
-      <w:bookmarkEnd w:id="14"/>
+      <w:bookmarkEnd w:id="13"/>
     </w:p>
     <w:p>
       <w:pPr>
@@ -4724,7 +4727,7 @@
               <w:spacing w:line="360" w:lineRule="auto"/>
               <w:jc w:val="right"/>
               <w:rPr>
-                <w:rFonts w:ascii="Times New Roman" w:hAnsi="Times New Roman" w:cs="Times New Roman"/>
+                <w:rFonts w:cs="Times New Roman"/>
               </w:rPr>
             </w:pPr>
           </w:p>
@@ -4787,6 +4790,7 @@
       <w:r>
         <w:t xml:space="preserve"> through the </w:t>
       </w:r>
+      <w:proofErr w:type="spellStart"/>
       <w:r>
         <w:rPr>
           <w:rStyle w:val="VerbatimChar"/>
@@ -4794,6 +4798,7 @@
         </w:rPr>
         <w:t>rstan</w:t>
       </w:r>
+      <w:proofErr w:type="spellEnd"/>
       <w:r>
         <w:t xml:space="preserve"> interface </w:t>
       </w:r>
@@ -4820,14 +4825,22 @@
       <w:pPr>
         <w:pStyle w:val="Bibliography"/>
       </w:pPr>
-      <w:bookmarkStart w:id="15" w:name="ref-Betancourt2017a"/>
+      <w:bookmarkStart w:id="14" w:name="ref-Betancourt2017a"/>
     </w:p>
     <w:p>
       <w:pPr>
         <w:pStyle w:val="Bibliography"/>
       </w:pPr>
       <w:r>
-        <w:t xml:space="preserve">Betancourt, M., 2017. A conceptual introduction to Hamiltonian Monte Carlo. arXiv preprint. arXiv:1701.02434 [stat]. </w:t>
+        <w:t xml:space="preserve">Betancourt, M., 2017. A conceptual introduction to Hamiltonian Monte Carlo. </w:t>
+      </w:r>
+      <w:proofErr w:type="spellStart"/>
+      <w:r>
+        <w:t>arXiv</w:t>
+      </w:r>
+      <w:proofErr w:type="spellEnd"/>
+      <w:r>
+        <w:t xml:space="preserve"> preprint. arXiv:1701.02434 [stat]. </w:t>
       </w:r>
       <w:r>
         <w:rPr>
@@ -4837,11 +4850,889 @@
         <w:t>http://arxiv.org/abs/1701.02434</w:t>
       </w:r>
     </w:p>
-    <w:bookmarkEnd w:id="15"/>
+    <w:bookmarkEnd w:id="14"/>
     <w:p>
       <w:pPr>
         <w:pStyle w:val="BodyText"/>
       </w:pPr>
+    </w:p>
+    <w:p>
+      <w:pPr>
+        <w:pStyle w:val="Caption"/>
+        <w:keepNext/>
+      </w:pPr>
+      <w:r>
+        <w:t>Table B.</w:t>
+      </w:r>
+      <w:fldSimple w:instr=" SEQ Table \* ARABIC ">
+        <w:r>
+          <w:t>1</w:t>
+        </w:r>
+      </w:fldSimple>
+      <w:r>
+        <w:t xml:space="preserve"> Quantiles of the Pella-Tomlinson shape parameter </w:t>
+      </w:r>
+      <m:oMath>
+        <m:r>
+          <w:rPr>
+            <w:rFonts w:ascii="Cambria Math" w:hAnsi="Cambria Math"/>
+          </w:rPr>
+          <m:t>m</m:t>
+        </m:r>
+      </m:oMath>
+      <w:r>
+        <w:t xml:space="preserve"> and associated depletion at MSY, </w:t>
+      </w:r>
+      <m:oMath>
+        <m:sSub>
+          <m:sSubPr>
+            <m:ctrlPr>
+              <w:rPr>
+                <w:rFonts w:ascii="Cambria Math" w:hAnsi="Cambria Math"/>
+              </w:rPr>
+            </m:ctrlPr>
+          </m:sSubPr>
+          <m:e>
+            <m:r>
+              <w:rPr>
+                <w:rFonts w:ascii="Cambria Math" w:hAnsi="Cambria Math"/>
+              </w:rPr>
+              <m:t>P</m:t>
+            </m:r>
+          </m:e>
+          <m:sub>
+            <m:r>
+              <w:rPr>
+                <w:rFonts w:ascii="Cambria Math" w:hAnsi="Cambria Math"/>
+              </w:rPr>
+              <m:t>MSY</m:t>
+            </m:r>
+          </m:sub>
+        </m:sSub>
+      </m:oMath>
+      <w:r>
+        <w:t xml:space="preserve">. These cover a range of values and include the other surplus production model specifications used here, with </w:t>
+      </w:r>
+      <m:oMath>
+        <m:sSub>
+          <m:sSubPr>
+            <m:ctrlPr>
+              <w:rPr>
+                <w:rFonts w:ascii="Cambria Math" w:hAnsi="Cambria Math"/>
+              </w:rPr>
+            </m:ctrlPr>
+          </m:sSubPr>
+          <m:e>
+            <m:r>
+              <w:rPr>
+                <w:rFonts w:ascii="Cambria Math" w:hAnsi="Cambria Math"/>
+              </w:rPr>
+              <m:t>P</m:t>
+            </m:r>
+          </m:e>
+          <m:sub>
+            <m:r>
+              <w:rPr>
+                <w:rFonts w:ascii="Cambria Math" w:hAnsi="Cambria Math"/>
+              </w:rPr>
+              <m:t>MSY</m:t>
+            </m:r>
+          </m:sub>
+        </m:sSub>
+      </m:oMath>
+      <w:r>
+        <w:t xml:space="preserve"> of 0.4 and 0.5.</w:t>
+      </w:r>
+    </w:p>
+    <w:tbl>
+      <w:tblPr>
+        <w:tblW w:w="4000" w:type="pct"/>
+        <w:jc w:val="center"/>
+        <w:tblLayout w:type="fixed"/>
+        <w:tblLook w:val="04A0" w:firstRow="1" w:lastRow="0" w:firstColumn="1" w:lastColumn="0" w:noHBand="0" w:noVBand="1"/>
+      </w:tblPr>
+      <w:tblGrid>
+        <w:gridCol w:w="748"/>
+        <w:gridCol w:w="748"/>
+        <w:gridCol w:w="749"/>
+        <w:gridCol w:w="749"/>
+        <w:gridCol w:w="749"/>
+        <w:gridCol w:w="749"/>
+        <w:gridCol w:w="749"/>
+        <w:gridCol w:w="749"/>
+        <w:gridCol w:w="749"/>
+        <w:gridCol w:w="749"/>
+      </w:tblGrid>
+      <w:tr>
+        <w:trPr>
+          <w:cantSplit/>
+          <w:trHeight w:val="360"/>
+          <w:tblHeader/>
+          <w:jc w:val="center"/>
+        </w:trPr>
+        <w:tc>
+          <w:tcPr>
+            <w:tcW w:w="1080" w:type="dxa"/>
+            <w:tcBorders>
+              <w:bottom w:val="single" w:sz="8" w:space="0" w:color="000000"/>
+            </w:tcBorders>
+            <w:shd w:val="clear" w:color="auto" w:fill="FFFFFF"/>
+            <w:tcMar>
+              <w:top w:w="0" w:type="dxa"/>
+              <w:left w:w="0" w:type="dxa"/>
+              <w:bottom w:w="0" w:type="dxa"/>
+              <w:right w:w="0" w:type="dxa"/>
+            </w:tcMar>
+            <w:vAlign w:val="center"/>
+          </w:tcPr>
+          <w:p/>
+        </w:tc>
+        <w:tc>
+          <w:tcPr>
+            <w:tcW w:w="1080" w:type="dxa"/>
+            <w:tcBorders>
+              <w:bottom w:val="single" w:sz="8" w:space="0" w:color="000000"/>
+            </w:tcBorders>
+            <w:shd w:val="clear" w:color="auto" w:fill="FFFFFF"/>
+            <w:tcMar>
+              <w:top w:w="0" w:type="dxa"/>
+              <w:left w:w="0" w:type="dxa"/>
+              <w:bottom w:w="0" w:type="dxa"/>
+              <w:right w:w="0" w:type="dxa"/>
+            </w:tcMar>
+            <w:vAlign w:val="center"/>
+          </w:tcPr>
+          <w:p>
+            <w:r>
+              <w:rPr>
+                <w:rFonts w:eastAsia="Arial"/>
+                <w:sz w:val="22"/>
+                <w:szCs w:val="22"/>
+              </w:rPr>
+              <w:t>2.5%</w:t>
+            </w:r>
+          </w:p>
+        </w:tc>
+        <w:tc>
+          <w:tcPr>
+            <w:tcW w:w="1080" w:type="dxa"/>
+            <w:tcBorders>
+              <w:bottom w:val="single" w:sz="8" w:space="0" w:color="000000"/>
+            </w:tcBorders>
+            <w:shd w:val="clear" w:color="auto" w:fill="FFFFFF"/>
+            <w:tcMar>
+              <w:top w:w="0" w:type="dxa"/>
+              <w:left w:w="0" w:type="dxa"/>
+              <w:bottom w:w="0" w:type="dxa"/>
+              <w:right w:w="0" w:type="dxa"/>
+            </w:tcMar>
+            <w:vAlign w:val="center"/>
+          </w:tcPr>
+          <w:p>
+            <w:r>
+              <w:rPr>
+                <w:rFonts w:eastAsia="Arial"/>
+                <w:sz w:val="22"/>
+                <w:szCs w:val="22"/>
+              </w:rPr>
+              <w:t>5%</w:t>
+            </w:r>
+          </w:p>
+        </w:tc>
+        <w:tc>
+          <w:tcPr>
+            <w:tcW w:w="1080" w:type="dxa"/>
+            <w:tcBorders>
+              <w:bottom w:val="single" w:sz="8" w:space="0" w:color="000000"/>
+            </w:tcBorders>
+            <w:shd w:val="clear" w:color="auto" w:fill="FFFFFF"/>
+            <w:tcMar>
+              <w:top w:w="0" w:type="dxa"/>
+              <w:left w:w="0" w:type="dxa"/>
+              <w:bottom w:w="0" w:type="dxa"/>
+              <w:right w:w="0" w:type="dxa"/>
+            </w:tcMar>
+            <w:vAlign w:val="center"/>
+          </w:tcPr>
+          <w:p>
+            <w:r>
+              <w:rPr>
+                <w:rFonts w:eastAsia="Arial"/>
+                <w:sz w:val="22"/>
+                <w:szCs w:val="22"/>
+              </w:rPr>
+              <w:t>10%</w:t>
+            </w:r>
+          </w:p>
+        </w:tc>
+        <w:tc>
+          <w:tcPr>
+            <w:tcW w:w="1080" w:type="dxa"/>
+            <w:tcBorders>
+              <w:bottom w:val="single" w:sz="8" w:space="0" w:color="000000"/>
+            </w:tcBorders>
+            <w:shd w:val="clear" w:color="auto" w:fill="FFFFFF"/>
+            <w:tcMar>
+              <w:top w:w="0" w:type="dxa"/>
+              <w:left w:w="0" w:type="dxa"/>
+              <w:bottom w:w="0" w:type="dxa"/>
+              <w:right w:w="0" w:type="dxa"/>
+            </w:tcMar>
+            <w:vAlign w:val="center"/>
+          </w:tcPr>
+          <w:p>
+            <w:r>
+              <w:rPr>
+                <w:rFonts w:eastAsia="Arial"/>
+                <w:sz w:val="22"/>
+                <w:szCs w:val="22"/>
+              </w:rPr>
+              <w:t>25%</w:t>
+            </w:r>
+          </w:p>
+        </w:tc>
+        <w:tc>
+          <w:tcPr>
+            <w:tcW w:w="1080" w:type="dxa"/>
+            <w:tcBorders>
+              <w:bottom w:val="single" w:sz="8" w:space="0" w:color="000000"/>
+            </w:tcBorders>
+            <w:shd w:val="clear" w:color="auto" w:fill="FFFFFF"/>
+            <w:tcMar>
+              <w:top w:w="0" w:type="dxa"/>
+              <w:left w:w="0" w:type="dxa"/>
+              <w:bottom w:w="0" w:type="dxa"/>
+              <w:right w:w="0" w:type="dxa"/>
+            </w:tcMar>
+            <w:vAlign w:val="center"/>
+          </w:tcPr>
+          <w:p>
+            <w:r>
+              <w:rPr>
+                <w:rFonts w:eastAsia="Arial"/>
+                <w:sz w:val="22"/>
+                <w:szCs w:val="22"/>
+              </w:rPr>
+              <w:t>50%</w:t>
+            </w:r>
+          </w:p>
+        </w:tc>
+        <w:tc>
+          <w:tcPr>
+            <w:tcW w:w="1080" w:type="dxa"/>
+            <w:tcBorders>
+              <w:bottom w:val="single" w:sz="8" w:space="0" w:color="000000"/>
+            </w:tcBorders>
+            <w:shd w:val="clear" w:color="auto" w:fill="FFFFFF"/>
+            <w:tcMar>
+              <w:top w:w="0" w:type="dxa"/>
+              <w:left w:w="0" w:type="dxa"/>
+              <w:bottom w:w="0" w:type="dxa"/>
+              <w:right w:w="0" w:type="dxa"/>
+            </w:tcMar>
+            <w:vAlign w:val="center"/>
+          </w:tcPr>
+          <w:p>
+            <w:r>
+              <w:rPr>
+                <w:rFonts w:eastAsia="Arial"/>
+                <w:sz w:val="22"/>
+                <w:szCs w:val="22"/>
+              </w:rPr>
+              <w:t>75%</w:t>
+            </w:r>
+          </w:p>
+        </w:tc>
+        <w:tc>
+          <w:tcPr>
+            <w:tcW w:w="1080" w:type="dxa"/>
+            <w:tcBorders>
+              <w:bottom w:val="single" w:sz="8" w:space="0" w:color="000000"/>
+            </w:tcBorders>
+            <w:shd w:val="clear" w:color="auto" w:fill="FFFFFF"/>
+            <w:tcMar>
+              <w:top w:w="0" w:type="dxa"/>
+              <w:left w:w="0" w:type="dxa"/>
+              <w:bottom w:w="0" w:type="dxa"/>
+              <w:right w:w="0" w:type="dxa"/>
+            </w:tcMar>
+            <w:vAlign w:val="center"/>
+          </w:tcPr>
+          <w:p>
+            <w:r>
+              <w:rPr>
+                <w:rFonts w:eastAsia="Arial"/>
+                <w:sz w:val="22"/>
+                <w:szCs w:val="22"/>
+              </w:rPr>
+              <w:t>90%</w:t>
+            </w:r>
+          </w:p>
+        </w:tc>
+        <w:tc>
+          <w:tcPr>
+            <w:tcW w:w="1080" w:type="dxa"/>
+            <w:tcBorders>
+              <w:bottom w:val="single" w:sz="8" w:space="0" w:color="000000"/>
+            </w:tcBorders>
+            <w:shd w:val="clear" w:color="auto" w:fill="FFFFFF"/>
+            <w:tcMar>
+              <w:top w:w="0" w:type="dxa"/>
+              <w:left w:w="0" w:type="dxa"/>
+              <w:bottom w:w="0" w:type="dxa"/>
+              <w:right w:w="0" w:type="dxa"/>
+            </w:tcMar>
+            <w:vAlign w:val="center"/>
+          </w:tcPr>
+          <w:p>
+            <w:r>
+              <w:rPr>
+                <w:rFonts w:eastAsia="Arial"/>
+                <w:sz w:val="22"/>
+                <w:szCs w:val="22"/>
+              </w:rPr>
+              <w:t>95%</w:t>
+            </w:r>
+          </w:p>
+        </w:tc>
+        <w:tc>
+          <w:tcPr>
+            <w:tcW w:w="1080" w:type="dxa"/>
+            <w:tcBorders>
+              <w:bottom w:val="single" w:sz="8" w:space="0" w:color="000000"/>
+            </w:tcBorders>
+            <w:shd w:val="clear" w:color="auto" w:fill="FFFFFF"/>
+            <w:tcMar>
+              <w:top w:w="0" w:type="dxa"/>
+              <w:left w:w="0" w:type="dxa"/>
+              <w:bottom w:w="0" w:type="dxa"/>
+              <w:right w:w="0" w:type="dxa"/>
+            </w:tcMar>
+            <w:vAlign w:val="center"/>
+          </w:tcPr>
+          <w:p>
+            <w:r>
+              <w:rPr>
+                <w:rFonts w:eastAsia="Arial"/>
+                <w:sz w:val="22"/>
+                <w:szCs w:val="22"/>
+              </w:rPr>
+              <w:t>97.5%</w:t>
+            </w:r>
+          </w:p>
+        </w:tc>
+      </w:tr>
+      <w:tr>
+        <w:trPr>
+          <w:cantSplit/>
+          <w:trHeight w:val="360"/>
+          <w:jc w:val="center"/>
+        </w:trPr>
+        <w:tc>
+          <w:tcPr>
+            <w:tcW w:w="1080" w:type="dxa"/>
+            <w:tcBorders>
+              <w:top w:val="single" w:sz="8" w:space="0" w:color="000000"/>
+            </w:tcBorders>
+            <w:shd w:val="clear" w:color="auto" w:fill="FFFFFF"/>
+            <w:tcMar>
+              <w:top w:w="0" w:type="dxa"/>
+              <w:left w:w="0" w:type="dxa"/>
+              <w:bottom w:w="0" w:type="dxa"/>
+              <w:right w:w="0" w:type="dxa"/>
+            </w:tcMar>
+            <w:vAlign w:val="center"/>
+          </w:tcPr>
+          <w:p>
+            <w:r>
+              <w:rPr>
+                <w:rFonts w:eastAsia="Arial"/>
+                <w:sz w:val="22"/>
+                <w:szCs w:val="22"/>
+              </w:rPr>
+              <w:t>$m$</w:t>
+            </w:r>
+          </w:p>
+        </w:tc>
+        <w:tc>
+          <w:tcPr>
+            <w:tcW w:w="1080" w:type="dxa"/>
+            <w:tcBorders>
+              <w:top w:val="single" w:sz="8" w:space="0" w:color="000000"/>
+            </w:tcBorders>
+            <w:shd w:val="clear" w:color="auto" w:fill="FFFFFF"/>
+            <w:tcMar>
+              <w:top w:w="0" w:type="dxa"/>
+              <w:left w:w="0" w:type="dxa"/>
+              <w:bottom w:w="0" w:type="dxa"/>
+              <w:right w:w="0" w:type="dxa"/>
+            </w:tcMar>
+            <w:vAlign w:val="center"/>
+          </w:tcPr>
+          <w:p>
+            <w:r>
+              <w:rPr>
+                <w:rFonts w:eastAsia="Arial"/>
+                <w:sz w:val="22"/>
+                <w:szCs w:val="22"/>
+              </w:rPr>
+              <w:t>0.60</w:t>
+            </w:r>
+          </w:p>
+        </w:tc>
+        <w:tc>
+          <w:tcPr>
+            <w:tcW w:w="1080" w:type="dxa"/>
+            <w:tcBorders>
+              <w:top w:val="single" w:sz="8" w:space="0" w:color="000000"/>
+            </w:tcBorders>
+            <w:shd w:val="clear" w:color="auto" w:fill="FFFFFF"/>
+            <w:tcMar>
+              <w:top w:w="0" w:type="dxa"/>
+              <w:left w:w="0" w:type="dxa"/>
+              <w:bottom w:w="0" w:type="dxa"/>
+              <w:right w:w="0" w:type="dxa"/>
+            </w:tcMar>
+            <w:vAlign w:val="center"/>
+          </w:tcPr>
+          <w:p>
+            <w:r>
+              <w:rPr>
+                <w:rFonts w:eastAsia="Arial"/>
+                <w:sz w:val="22"/>
+                <w:szCs w:val="22"/>
+              </w:rPr>
+              <w:t>0.63</w:t>
+            </w:r>
+          </w:p>
+        </w:tc>
+        <w:tc>
+          <w:tcPr>
+            <w:tcW w:w="1080" w:type="dxa"/>
+            <w:tcBorders>
+              <w:top w:val="single" w:sz="8" w:space="0" w:color="000000"/>
+            </w:tcBorders>
+            <w:shd w:val="clear" w:color="auto" w:fill="FFFFFF"/>
+            <w:tcMar>
+              <w:top w:w="0" w:type="dxa"/>
+              <w:left w:w="0" w:type="dxa"/>
+              <w:bottom w:w="0" w:type="dxa"/>
+              <w:right w:w="0" w:type="dxa"/>
+            </w:tcMar>
+            <w:vAlign w:val="center"/>
+          </w:tcPr>
+          <w:p>
+            <w:r>
+              <w:rPr>
+                <w:rFonts w:eastAsia="Arial"/>
+                <w:sz w:val="22"/>
+                <w:szCs w:val="22"/>
+              </w:rPr>
+              <w:t>0.68</w:t>
+            </w:r>
+          </w:p>
+        </w:tc>
+        <w:tc>
+          <w:tcPr>
+            <w:tcW w:w="1080" w:type="dxa"/>
+            <w:tcBorders>
+              <w:top w:val="single" w:sz="8" w:space="0" w:color="000000"/>
+            </w:tcBorders>
+            <w:shd w:val="clear" w:color="auto" w:fill="FFFFFF"/>
+            <w:tcMar>
+              <w:top w:w="0" w:type="dxa"/>
+              <w:left w:w="0" w:type="dxa"/>
+              <w:bottom w:w="0" w:type="dxa"/>
+              <w:right w:w="0" w:type="dxa"/>
+            </w:tcMar>
+            <w:vAlign w:val="center"/>
+          </w:tcPr>
+          <w:p>
+            <w:r>
+              <w:rPr>
+                <w:rFonts w:eastAsia="Arial"/>
+                <w:sz w:val="22"/>
+                <w:szCs w:val="22"/>
+              </w:rPr>
+              <w:t>0.83</w:t>
+            </w:r>
+          </w:p>
+        </w:tc>
+        <w:tc>
+          <w:tcPr>
+            <w:tcW w:w="1080" w:type="dxa"/>
+            <w:tcBorders>
+              <w:top w:val="single" w:sz="8" w:space="0" w:color="000000"/>
+            </w:tcBorders>
+            <w:shd w:val="clear" w:color="auto" w:fill="FFFFFF"/>
+            <w:tcMar>
+              <w:top w:w="0" w:type="dxa"/>
+              <w:left w:w="0" w:type="dxa"/>
+              <w:bottom w:w="0" w:type="dxa"/>
+              <w:right w:w="0" w:type="dxa"/>
+            </w:tcMar>
+            <w:vAlign w:val="center"/>
+          </w:tcPr>
+          <w:p>
+            <w:r>
+              <w:rPr>
+                <w:rFonts w:eastAsia="Arial"/>
+                <w:sz w:val="22"/>
+                <w:szCs w:val="22"/>
+              </w:rPr>
+              <w:t>1.19</w:t>
+            </w:r>
+          </w:p>
+        </w:tc>
+        <w:tc>
+          <w:tcPr>
+            <w:tcW w:w="1080" w:type="dxa"/>
+            <w:tcBorders>
+              <w:top w:val="single" w:sz="8" w:space="0" w:color="000000"/>
+            </w:tcBorders>
+            <w:shd w:val="clear" w:color="auto" w:fill="FFFFFF"/>
+            <w:tcMar>
+              <w:top w:w="0" w:type="dxa"/>
+              <w:left w:w="0" w:type="dxa"/>
+              <w:bottom w:w="0" w:type="dxa"/>
+              <w:right w:w="0" w:type="dxa"/>
+            </w:tcMar>
+            <w:vAlign w:val="center"/>
+          </w:tcPr>
+          <w:p>
+            <w:r>
+              <w:rPr>
+                <w:rFonts w:eastAsia="Arial"/>
+                <w:sz w:val="22"/>
+                <w:szCs w:val="22"/>
+              </w:rPr>
+              <w:t>1.92</w:t>
+            </w:r>
+          </w:p>
+        </w:tc>
+        <w:tc>
+          <w:tcPr>
+            <w:tcW w:w="1080" w:type="dxa"/>
+            <w:tcBorders>
+              <w:top w:val="single" w:sz="8" w:space="0" w:color="000000"/>
+            </w:tcBorders>
+            <w:shd w:val="clear" w:color="auto" w:fill="FFFFFF"/>
+            <w:tcMar>
+              <w:top w:w="0" w:type="dxa"/>
+              <w:left w:w="0" w:type="dxa"/>
+              <w:bottom w:w="0" w:type="dxa"/>
+              <w:right w:w="0" w:type="dxa"/>
+            </w:tcMar>
+            <w:vAlign w:val="center"/>
+          </w:tcPr>
+          <w:p>
+            <w:r>
+              <w:rPr>
+                <w:rFonts w:eastAsia="Arial"/>
+                <w:sz w:val="22"/>
+                <w:szCs w:val="22"/>
+              </w:rPr>
+              <w:t>3.14</w:t>
+            </w:r>
+          </w:p>
+        </w:tc>
+        <w:tc>
+          <w:tcPr>
+            <w:tcW w:w="1080" w:type="dxa"/>
+            <w:tcBorders>
+              <w:top w:val="single" w:sz="8" w:space="0" w:color="000000"/>
+            </w:tcBorders>
+            <w:shd w:val="clear" w:color="auto" w:fill="FFFFFF"/>
+            <w:tcMar>
+              <w:top w:w="0" w:type="dxa"/>
+              <w:left w:w="0" w:type="dxa"/>
+              <w:bottom w:w="0" w:type="dxa"/>
+              <w:right w:w="0" w:type="dxa"/>
+            </w:tcMar>
+            <w:vAlign w:val="center"/>
+          </w:tcPr>
+          <w:p>
+            <w:r>
+              <w:rPr>
+                <w:rFonts w:eastAsia="Arial"/>
+                <w:sz w:val="22"/>
+                <w:szCs w:val="22"/>
+              </w:rPr>
+              <w:t>4.32</w:t>
+            </w:r>
+          </w:p>
+        </w:tc>
+        <w:tc>
+          <w:tcPr>
+            <w:tcW w:w="1080" w:type="dxa"/>
+            <w:tcBorders>
+              <w:top w:val="single" w:sz="8" w:space="0" w:color="000000"/>
+            </w:tcBorders>
+            <w:shd w:val="clear" w:color="auto" w:fill="FFFFFF"/>
+            <w:tcMar>
+              <w:top w:w="0" w:type="dxa"/>
+              <w:left w:w="0" w:type="dxa"/>
+              <w:bottom w:w="0" w:type="dxa"/>
+              <w:right w:w="0" w:type="dxa"/>
+            </w:tcMar>
+            <w:vAlign w:val="center"/>
+          </w:tcPr>
+          <w:p>
+            <w:r>
+              <w:rPr>
+                <w:rFonts w:eastAsia="Arial"/>
+                <w:sz w:val="22"/>
+                <w:szCs w:val="22"/>
+              </w:rPr>
+              <w:t>5.71</w:t>
+            </w:r>
+          </w:p>
+        </w:tc>
+      </w:tr>
+      <w:tr>
+        <w:trPr>
+          <w:cantSplit/>
+          <w:trHeight w:val="360"/>
+          <w:jc w:val="center"/>
+        </w:trPr>
+        <w:tc>
+          <w:tcPr>
+            <w:tcW w:w="1080" w:type="dxa"/>
+            <w:shd w:val="clear" w:color="auto" w:fill="FFFFFF"/>
+            <w:tcMar>
+              <w:top w:w="0" w:type="dxa"/>
+              <w:left w:w="0" w:type="dxa"/>
+              <w:bottom w:w="0" w:type="dxa"/>
+              <w:right w:w="0" w:type="dxa"/>
+            </w:tcMar>
+            <w:vAlign w:val="center"/>
+          </w:tcPr>
+          <w:p>
+            <w:r>
+              <w:rPr>
+                <w:rFonts w:eastAsia="Arial"/>
+                <w:sz w:val="22"/>
+                <w:szCs w:val="22"/>
+              </w:rPr>
+              <w:t>$P_{MSY}$</w:t>
+            </w:r>
+          </w:p>
+        </w:tc>
+        <w:tc>
+          <w:tcPr>
+            <w:tcW w:w="1080" w:type="dxa"/>
+            <w:shd w:val="clear" w:color="auto" w:fill="FFFFFF"/>
+            <w:tcMar>
+              <w:top w:w="0" w:type="dxa"/>
+              <w:left w:w="0" w:type="dxa"/>
+              <w:bottom w:w="0" w:type="dxa"/>
+              <w:right w:w="0" w:type="dxa"/>
+            </w:tcMar>
+            <w:vAlign w:val="center"/>
+          </w:tcPr>
+          <w:p>
+            <w:r>
+              <w:rPr>
+                <w:rFonts w:eastAsia="Arial"/>
+                <w:sz w:val="22"/>
+                <w:szCs w:val="22"/>
+              </w:rPr>
+              <w:t>0.28</w:t>
+            </w:r>
+          </w:p>
+        </w:tc>
+        <w:tc>
+          <w:tcPr>
+            <w:tcW w:w="1080" w:type="dxa"/>
+            <w:shd w:val="clear" w:color="auto" w:fill="FFFFFF"/>
+            <w:tcMar>
+              <w:top w:w="0" w:type="dxa"/>
+              <w:left w:w="0" w:type="dxa"/>
+              <w:bottom w:w="0" w:type="dxa"/>
+              <w:right w:w="0" w:type="dxa"/>
+            </w:tcMar>
+            <w:vAlign w:val="center"/>
+          </w:tcPr>
+          <w:p>
+            <w:r>
+              <w:rPr>
+                <w:rFonts w:eastAsia="Arial"/>
+                <w:sz w:val="22"/>
+                <w:szCs w:val="22"/>
+              </w:rPr>
+              <w:t>0.29</w:t>
+            </w:r>
+          </w:p>
+        </w:tc>
+        <w:tc>
+          <w:tcPr>
+            <w:tcW w:w="1080" w:type="dxa"/>
+            <w:shd w:val="clear" w:color="auto" w:fill="FFFFFF"/>
+            <w:tcMar>
+              <w:top w:w="0" w:type="dxa"/>
+              <w:left w:w="0" w:type="dxa"/>
+              <w:bottom w:w="0" w:type="dxa"/>
+              <w:right w:w="0" w:type="dxa"/>
+            </w:tcMar>
+            <w:vAlign w:val="center"/>
+          </w:tcPr>
+          <w:p>
+            <w:r>
+              <w:rPr>
+                <w:rFonts w:eastAsia="Arial"/>
+                <w:sz w:val="22"/>
+                <w:szCs w:val="22"/>
+              </w:rPr>
+              <w:t>0.30</w:t>
+            </w:r>
+          </w:p>
+        </w:tc>
+        <w:tc>
+          <w:tcPr>
+            <w:tcW w:w="1080" w:type="dxa"/>
+            <w:shd w:val="clear" w:color="auto" w:fill="FFFFFF"/>
+            <w:tcMar>
+              <w:top w:w="0" w:type="dxa"/>
+              <w:left w:w="0" w:type="dxa"/>
+              <w:bottom w:w="0" w:type="dxa"/>
+              <w:right w:w="0" w:type="dxa"/>
+            </w:tcMar>
+            <w:vAlign w:val="center"/>
+          </w:tcPr>
+          <w:p>
+            <w:r>
+              <w:rPr>
+                <w:rFonts w:eastAsia="Arial"/>
+                <w:sz w:val="22"/>
+                <w:szCs w:val="22"/>
+              </w:rPr>
+              <w:t>0.34</w:t>
+            </w:r>
+          </w:p>
+        </w:tc>
+        <w:tc>
+          <w:tcPr>
+            <w:tcW w:w="1080" w:type="dxa"/>
+            <w:shd w:val="clear" w:color="auto" w:fill="FFFFFF"/>
+            <w:tcMar>
+              <w:top w:w="0" w:type="dxa"/>
+              <w:left w:w="0" w:type="dxa"/>
+              <w:bottom w:w="0" w:type="dxa"/>
+              <w:right w:w="0" w:type="dxa"/>
+            </w:tcMar>
+            <w:vAlign w:val="center"/>
+          </w:tcPr>
+          <w:p>
+            <w:r>
+              <w:rPr>
+                <w:rFonts w:eastAsia="Arial"/>
+                <w:sz w:val="22"/>
+                <w:szCs w:val="22"/>
+              </w:rPr>
+              <w:t>0.40</w:t>
+            </w:r>
+          </w:p>
+        </w:tc>
+        <w:tc>
+          <w:tcPr>
+            <w:tcW w:w="1080" w:type="dxa"/>
+            <w:shd w:val="clear" w:color="auto" w:fill="FFFFFF"/>
+            <w:tcMar>
+              <w:top w:w="0" w:type="dxa"/>
+              <w:left w:w="0" w:type="dxa"/>
+              <w:bottom w:w="0" w:type="dxa"/>
+              <w:right w:w="0" w:type="dxa"/>
+            </w:tcMar>
+            <w:vAlign w:val="center"/>
+          </w:tcPr>
+          <w:p>
+            <w:r>
+              <w:rPr>
+                <w:rFonts w:eastAsia="Arial"/>
+                <w:sz w:val="22"/>
+                <w:szCs w:val="22"/>
+              </w:rPr>
+              <w:t>0.49</w:t>
+            </w:r>
+          </w:p>
+        </w:tc>
+        <w:tc>
+          <w:tcPr>
+            <w:tcW w:w="1080" w:type="dxa"/>
+            <w:shd w:val="clear" w:color="auto" w:fill="FFFFFF"/>
+            <w:tcMar>
+              <w:top w:w="0" w:type="dxa"/>
+              <w:left w:w="0" w:type="dxa"/>
+              <w:bottom w:w="0" w:type="dxa"/>
+              <w:right w:w="0" w:type="dxa"/>
+            </w:tcMar>
+            <w:vAlign w:val="center"/>
+          </w:tcPr>
+          <w:p>
+            <w:r>
+              <w:rPr>
+                <w:rFonts w:eastAsia="Arial"/>
+                <w:sz w:val="22"/>
+                <w:szCs w:val="22"/>
+              </w:rPr>
+              <w:t>0.59</w:t>
+            </w:r>
+          </w:p>
+        </w:tc>
+        <w:tc>
+          <w:tcPr>
+            <w:tcW w:w="1080" w:type="dxa"/>
+            <w:shd w:val="clear" w:color="auto" w:fill="FFFFFF"/>
+            <w:tcMar>
+              <w:top w:w="0" w:type="dxa"/>
+              <w:left w:w="0" w:type="dxa"/>
+              <w:bottom w:w="0" w:type="dxa"/>
+              <w:right w:w="0" w:type="dxa"/>
+            </w:tcMar>
+            <w:vAlign w:val="center"/>
+          </w:tcPr>
+          <w:p>
+            <w:r>
+              <w:rPr>
+                <w:rFonts w:eastAsia="Arial"/>
+                <w:sz w:val="22"/>
+                <w:szCs w:val="22"/>
+              </w:rPr>
+              <w:t>0.64</w:t>
+            </w:r>
+          </w:p>
+        </w:tc>
+        <w:tc>
+          <w:tcPr>
+            <w:tcW w:w="1080" w:type="dxa"/>
+            <w:shd w:val="clear" w:color="auto" w:fill="FFFFFF"/>
+            <w:tcMar>
+              <w:top w:w="0" w:type="dxa"/>
+              <w:left w:w="0" w:type="dxa"/>
+              <w:bottom w:w="0" w:type="dxa"/>
+              <w:right w:w="0" w:type="dxa"/>
+            </w:tcMar>
+            <w:vAlign w:val="center"/>
+          </w:tcPr>
+          <w:p>
+            <w:r>
+              <w:rPr>
+                <w:rFonts w:eastAsia="Arial"/>
+                <w:sz w:val="22"/>
+                <w:szCs w:val="22"/>
+              </w:rPr>
+              <w:t>0.69</w:t>
+            </w:r>
+          </w:p>
+        </w:tc>
+      </w:tr>
+    </w:tbl>
+    <w:p>
+      <w:pPr>
+        <w:pStyle w:val="BodyText"/>
+      </w:pPr>
+      <w:bookmarkStart w:id="15" w:name="_GoBack"/>
+      <w:bookmarkEnd w:id="15"/>
     </w:p>
     <w:sectPr>
       <w:headerReference w:type="default" r:id="rId8"/>
@@ -5032,6 +5923,191 @@
 <file path=word/numbering.xml><?xml version="1.0" encoding="utf-8"?>
 <w:numbering xmlns:wpc="http://schemas.microsoft.com/office/word/2010/wordprocessingCanvas" xmlns:cx="http://schemas.microsoft.com/office/drawing/2014/chartex" xmlns:mc="http://schemas.openxmlformats.org/markup-compatibility/2006" xmlns:o="urn:schemas-microsoft-com:office:office" xmlns:r="http://schemas.openxmlformats.org/officeDocument/2006/relationships" xmlns:m="http://schemas.openxmlformats.org/officeDocument/2006/math" xmlns:v="urn:schemas-microsoft-com:vml" xmlns:wp14="http://schemas.microsoft.com/office/word/2010/wordprocessingDrawing" xmlns:wp="http://schemas.openxmlformats.org/drawingml/2006/wordprocessingDrawing" xmlns:w10="urn:schemas-microsoft-com:office:word" xmlns:w="http://schemas.openxmlformats.org/wordprocessingml/2006/main" xmlns:w14="http://schemas.microsoft.com/office/word/2010/wordml" xmlns:w15="http://schemas.microsoft.com/office/word/2012/wordml" xmlns:w16se="http://schemas.microsoft.com/office/word/2015/wordml/symex" xmlns:wpg="http://schemas.microsoft.com/office/word/2010/wordprocessingGroup" xmlns:wpi="http://schemas.microsoft.com/office/word/2010/wordprocessingInk" xmlns:wne="http://schemas.microsoft.com/office/word/2006/wordml" xmlns:wps="http://schemas.microsoft.com/office/word/2010/wordprocessingShape" mc:Ignorable="w14 w15 w16se wp14">
   <w:abstractNum w:abstractNumId="0" w15:restartNumberingAfterBreak="0">
+    <w:nsid w:val="FFFFFF7C"/>
+    <w:multiLevelType w:val="singleLevel"/>
+    <w:tmpl w:val="338E174A"/>
+    <w:lvl w:ilvl="0">
+      <w:start w:val="1"/>
+      <w:numFmt w:val="decimal"/>
+      <w:lvlText w:val="%1."/>
+      <w:lvlJc w:val="left"/>
+      <w:pPr>
+        <w:tabs>
+          <w:tab w:val="num" w:pos="1800"/>
+        </w:tabs>
+        <w:ind w:left="1800" w:hanging="360"/>
+      </w:pPr>
+    </w:lvl>
+  </w:abstractNum>
+  <w:abstractNum w:abstractNumId="1" w15:restartNumberingAfterBreak="0">
+    <w:nsid w:val="FFFFFF7D"/>
+    <w:multiLevelType w:val="singleLevel"/>
+    <w:tmpl w:val="9B323824"/>
+    <w:lvl w:ilvl="0">
+      <w:start w:val="1"/>
+      <w:numFmt w:val="decimal"/>
+      <w:lvlText w:val="%1."/>
+      <w:lvlJc w:val="left"/>
+      <w:pPr>
+        <w:tabs>
+          <w:tab w:val="num" w:pos="1440"/>
+        </w:tabs>
+        <w:ind w:left="1440" w:hanging="360"/>
+      </w:pPr>
+    </w:lvl>
+  </w:abstractNum>
+  <w:abstractNum w:abstractNumId="2" w15:restartNumberingAfterBreak="0">
+    <w:nsid w:val="FFFFFF7E"/>
+    <w:multiLevelType w:val="singleLevel"/>
+    <w:tmpl w:val="0980DE16"/>
+    <w:lvl w:ilvl="0">
+      <w:start w:val="1"/>
+      <w:numFmt w:val="decimal"/>
+      <w:lvlText w:val="%1."/>
+      <w:lvlJc w:val="left"/>
+      <w:pPr>
+        <w:tabs>
+          <w:tab w:val="num" w:pos="1080"/>
+        </w:tabs>
+        <w:ind w:left="1080" w:hanging="360"/>
+      </w:pPr>
+    </w:lvl>
+  </w:abstractNum>
+  <w:abstractNum w:abstractNumId="3" w15:restartNumberingAfterBreak="0">
+    <w:nsid w:val="FFFFFF7F"/>
+    <w:multiLevelType w:val="singleLevel"/>
+    <w:tmpl w:val="49221F60"/>
+    <w:lvl w:ilvl="0">
+      <w:start w:val="1"/>
+      <w:numFmt w:val="decimal"/>
+      <w:lvlText w:val="%1."/>
+      <w:lvlJc w:val="left"/>
+      <w:pPr>
+        <w:tabs>
+          <w:tab w:val="num" w:pos="720"/>
+        </w:tabs>
+        <w:ind w:left="720" w:hanging="360"/>
+      </w:pPr>
+    </w:lvl>
+  </w:abstractNum>
+  <w:abstractNum w:abstractNumId="4" w15:restartNumberingAfterBreak="0">
+    <w:nsid w:val="FFFFFF80"/>
+    <w:multiLevelType w:val="singleLevel"/>
+    <w:tmpl w:val="C6CE5DEC"/>
+    <w:lvl w:ilvl="0">
+      <w:start w:val="1"/>
+      <w:numFmt w:val="bullet"/>
+      <w:lvlText w:val=""/>
+      <w:lvlJc w:val="left"/>
+      <w:pPr>
+        <w:tabs>
+          <w:tab w:val="num" w:pos="1800"/>
+        </w:tabs>
+        <w:ind w:left="1800" w:hanging="360"/>
+      </w:pPr>
+      <w:rPr>
+        <w:rFonts w:ascii="Symbol" w:hAnsi="Symbol" w:hint="default"/>
+      </w:rPr>
+    </w:lvl>
+  </w:abstractNum>
+  <w:abstractNum w:abstractNumId="5" w15:restartNumberingAfterBreak="0">
+    <w:nsid w:val="FFFFFF81"/>
+    <w:multiLevelType w:val="singleLevel"/>
+    <w:tmpl w:val="617A01B8"/>
+    <w:lvl w:ilvl="0">
+      <w:start w:val="1"/>
+      <w:numFmt w:val="bullet"/>
+      <w:lvlText w:val=""/>
+      <w:lvlJc w:val="left"/>
+      <w:pPr>
+        <w:tabs>
+          <w:tab w:val="num" w:pos="1440"/>
+        </w:tabs>
+        <w:ind w:left="1440" w:hanging="360"/>
+      </w:pPr>
+      <w:rPr>
+        <w:rFonts w:ascii="Symbol" w:hAnsi="Symbol" w:hint="default"/>
+      </w:rPr>
+    </w:lvl>
+  </w:abstractNum>
+  <w:abstractNum w:abstractNumId="6" w15:restartNumberingAfterBreak="0">
+    <w:nsid w:val="FFFFFF82"/>
+    <w:multiLevelType w:val="singleLevel"/>
+    <w:tmpl w:val="C61A807C"/>
+    <w:lvl w:ilvl="0">
+      <w:start w:val="1"/>
+      <w:numFmt w:val="bullet"/>
+      <w:lvlText w:val=""/>
+      <w:lvlJc w:val="left"/>
+      <w:pPr>
+        <w:tabs>
+          <w:tab w:val="num" w:pos="1080"/>
+        </w:tabs>
+        <w:ind w:left="1080" w:hanging="360"/>
+      </w:pPr>
+      <w:rPr>
+        <w:rFonts w:ascii="Symbol" w:hAnsi="Symbol" w:hint="default"/>
+      </w:rPr>
+    </w:lvl>
+  </w:abstractNum>
+  <w:abstractNum w:abstractNumId="7" w15:restartNumberingAfterBreak="0">
+    <w:nsid w:val="FFFFFF83"/>
+    <w:multiLevelType w:val="singleLevel"/>
+    <w:tmpl w:val="8626FB5E"/>
+    <w:lvl w:ilvl="0">
+      <w:start w:val="1"/>
+      <w:numFmt w:val="bullet"/>
+      <w:lvlText w:val=""/>
+      <w:lvlJc w:val="left"/>
+      <w:pPr>
+        <w:tabs>
+          <w:tab w:val="num" w:pos="720"/>
+        </w:tabs>
+        <w:ind w:left="720" w:hanging="360"/>
+      </w:pPr>
+      <w:rPr>
+        <w:rFonts w:ascii="Symbol" w:hAnsi="Symbol" w:hint="default"/>
+      </w:rPr>
+    </w:lvl>
+  </w:abstractNum>
+  <w:abstractNum w:abstractNumId="8" w15:restartNumberingAfterBreak="0">
+    <w:nsid w:val="FFFFFF88"/>
+    <w:multiLevelType w:val="singleLevel"/>
+    <w:tmpl w:val="129AE06E"/>
+    <w:lvl w:ilvl="0">
+      <w:start w:val="1"/>
+      <w:numFmt w:val="decimal"/>
+      <w:lvlText w:val="%1."/>
+      <w:lvlJc w:val="left"/>
+      <w:pPr>
+        <w:tabs>
+          <w:tab w:val="num" w:pos="360"/>
+        </w:tabs>
+        <w:ind w:left="360" w:hanging="360"/>
+      </w:pPr>
+    </w:lvl>
+  </w:abstractNum>
+  <w:abstractNum w:abstractNumId="9" w15:restartNumberingAfterBreak="0">
+    <w:nsid w:val="FFFFFF89"/>
+    <w:multiLevelType w:val="singleLevel"/>
+    <w:tmpl w:val="0CE87702"/>
+    <w:lvl w:ilvl="0">
+      <w:start w:val="1"/>
+      <w:numFmt w:val="bullet"/>
+      <w:lvlText w:val=""/>
+      <w:lvlJc w:val="left"/>
+      <w:pPr>
+        <w:tabs>
+          <w:tab w:val="num" w:pos="360"/>
+        </w:tabs>
+        <w:ind w:left="360" w:hanging="360"/>
+      </w:pPr>
+      <w:rPr>
+        <w:rFonts w:ascii="Symbol" w:hAnsi="Symbol" w:hint="default"/>
+      </w:rPr>
+    </w:lvl>
+  </w:abstractNum>
+  <w:abstractNum w:abstractNumId="10" w15:restartNumberingAfterBreak="0">
     <w:nsid w:val="170CD2DE"/>
     <w:multiLevelType w:val="multilevel"/>
     <w:tmpl w:val="6B343EB4"/>
@@ -5135,7 +6211,7 @@
       </w:pPr>
     </w:lvl>
   </w:abstractNum>
-  <w:abstractNum w:abstractNumId="1" w15:restartNumberingAfterBreak="0">
+  <w:abstractNum w:abstractNumId="11" w15:restartNumberingAfterBreak="0">
     <w:nsid w:val="2C1AE401"/>
     <w:multiLevelType w:val="multilevel"/>
     <w:tmpl w:val="FED2488C"/>
@@ -5239,7 +6315,7 @@
       </w:pPr>
     </w:lvl>
   </w:abstractNum>
-  <w:abstractNum w:abstractNumId="2" w15:restartNumberingAfterBreak="0">
+  <w:abstractNum w:abstractNumId="12" w15:restartNumberingAfterBreak="0">
     <w:nsid w:val="36C900D1"/>
     <w:multiLevelType w:val="hybridMultilevel"/>
     <w:tmpl w:val="F77606EA"/>
@@ -5352,7 +6428,7 @@
       </w:rPr>
     </w:lvl>
   </w:abstractNum>
-  <w:abstractNum w:abstractNumId="3" w15:restartNumberingAfterBreak="0">
+  <w:abstractNum w:abstractNumId="13" w15:restartNumberingAfterBreak="0">
     <w:nsid w:val="5CDC2D93"/>
     <w:multiLevelType w:val="multilevel"/>
     <w:tmpl w:val="501CC39A"/>
@@ -5465,7 +6541,7 @@
       </w:rPr>
     </w:lvl>
   </w:abstractNum>
-  <w:abstractNum w:abstractNumId="4" w15:restartNumberingAfterBreak="0">
+  <w:abstractNum w:abstractNumId="14" w15:restartNumberingAfterBreak="0">
     <w:nsid w:val="6B46186E"/>
     <w:multiLevelType w:val="multilevel"/>
     <w:tmpl w:val="66A68DB6"/>
@@ -5586,19 +6662,49 @@
     </w:lvl>
   </w:abstractNum>
   <w:num w:numId="1">
-    <w:abstractNumId w:val="0"/>
+    <w:abstractNumId w:val="10"/>
   </w:num>
   <w:num w:numId="2">
-    <w:abstractNumId w:val="0"/>
+    <w:abstractNumId w:val="10"/>
   </w:num>
   <w:num w:numId="3">
+    <w:abstractNumId w:val="14"/>
+  </w:num>
+  <w:num w:numId="4">
+    <w:abstractNumId w:val="12"/>
+  </w:num>
+  <w:num w:numId="5">
+    <w:abstractNumId w:val="13"/>
+  </w:num>
+  <w:num w:numId="6">
+    <w:abstractNumId w:val="9"/>
+  </w:num>
+  <w:num w:numId="7">
+    <w:abstractNumId w:val="7"/>
+  </w:num>
+  <w:num w:numId="8">
+    <w:abstractNumId w:val="6"/>
+  </w:num>
+  <w:num w:numId="9">
+    <w:abstractNumId w:val="5"/>
+  </w:num>
+  <w:num w:numId="10">
     <w:abstractNumId w:val="4"/>
   </w:num>
-  <w:num w:numId="4">
+  <w:num w:numId="11">
+    <w:abstractNumId w:val="8"/>
+  </w:num>
+  <w:num w:numId="12">
+    <w:abstractNumId w:val="3"/>
+  </w:num>
+  <w:num w:numId="13">
     <w:abstractNumId w:val="2"/>
   </w:num>
-  <w:num w:numId="5">
-    <w:abstractNumId w:val="3"/>
+  <w:num w:numId="14">
+    <w:abstractNumId w:val="1"/>
+  </w:num>
+  <w:num w:numId="15">
+    <w:abstractNumId w:val="0"/>
   </w:num>
 </w:numbering>
 </file>
@@ -6344,12 +7450,14 @@
     <w:name w:val="caption"/>
     <w:basedOn w:val="Normal"/>
     <w:link w:val="CaptionChar"/>
-    <w:rsid w:val="00BE73B8"/>
+    <w:rsid w:val="00CB0005"/>
     <w:pPr>
-      <w:spacing w:after="120" w:line="480" w:lineRule="auto"/>
+      <w:spacing w:after="120"/>
     </w:pPr>
     <w:rPr>
+      <w:rFonts w:ascii="Times New Roman" w:hAnsi="Times New Roman"/>
       <w:i/>
+      <w:sz w:val="20"/>
     </w:rPr>
   </w:style>
   <w:style w:type="paragraph" w:customStyle="1" w:styleId="TableCaption">
@@ -6378,9 +7486,11 @@
     <w:name w:val="Caption Char"/>
     <w:basedOn w:val="DefaultParagraphFont"/>
     <w:link w:val="Caption"/>
-    <w:rsid w:val="00BE73B8"/>
+    <w:rsid w:val="00CB0005"/>
     <w:rPr>
+      <w:rFonts w:ascii="Times New Roman" w:hAnsi="Times New Roman"/>
       <w:i/>
+      <w:sz w:val="20"/>
     </w:rPr>
   </w:style>
   <w:style w:type="character" w:customStyle="1" w:styleId="VerbatimChar">
@@ -6391,13 +7501,16 @@
     <w:rPr>
       <w:rFonts w:ascii="Consolas" w:hAnsi="Consolas"/>
       <w:i w:val="0"/>
+      <w:sz w:val="20"/>
     </w:rPr>
   </w:style>
   <w:style w:type="character" w:styleId="FootnoteReference">
     <w:name w:val="footnote reference"/>
     <w:basedOn w:val="CaptionChar"/>
     <w:rPr>
+      <w:rFonts w:ascii="Times New Roman" w:hAnsi="Times New Roman"/>
       <w:i/>
+      <w:sz w:val="20"/>
       <w:vertAlign w:val="superscript"/>
     </w:rPr>
   </w:style>
@@ -6405,8 +7518,10 @@
     <w:name w:val="Hyperlink"/>
     <w:basedOn w:val="CaptionChar"/>
     <w:rPr>
+      <w:rFonts w:ascii="Times New Roman" w:hAnsi="Times New Roman"/>
       <w:i/>
       <w:color w:val="4F81BD" w:themeColor="accent1"/>
+      <w:sz w:val="20"/>
     </w:rPr>
   </w:style>
   <w:style w:type="paragraph" w:styleId="TOCHeading">
@@ -7325,7 +8440,7 @@
 </file>
 
 <file path=customXml/itemProps1.xml><?xml version="1.0" encoding="utf-8"?>
-<ds:datastoreItem xmlns:ds="http://schemas.openxmlformats.org/officeDocument/2006/customXml" ds:itemID="{38C878D6-4036-401E-B631-BAB572995161}">
+<ds:datastoreItem xmlns:ds="http://schemas.openxmlformats.org/officeDocument/2006/customXml" ds:itemID="{C3693B3F-4A46-4ABB-A1E7-C629D3CCF3D0}">
   <ds:schemaRefs>
     <ds:schemaRef ds:uri="http://schemas.openxmlformats.org/officeDocument/2006/bibliography"/>
   </ds:schemaRefs>

</xml_diff>